<commit_message>
Atualização do itens 6, 7, 8, 9 e 10
</commit_message>
<xml_diff>
--- a/Documentos - ORPHA/Documentação/Termo de Abertura do Projeto ORPHA.docx
+++ b/Documentos - ORPHA/Documentação/Termo de Abertura do Projeto ORPHA.docx
@@ -1,6 +1,6 @@
 
 <file path=word/document.xml><?xml version="1.0" encoding="utf-8"?>
-<w:document xmlns:wpc="http://schemas.microsoft.com/office/word/2010/wordprocessingCanvas" xmlns:cx="http://schemas.microsoft.com/office/drawing/2014/chartex" xmlns:cx1="http://schemas.microsoft.com/office/drawing/2015/9/8/chartex" xmlns:cx2="http://schemas.microsoft.com/office/drawing/2015/10/21/chartex" xmlns:cx3="http://schemas.microsoft.com/office/drawing/2016/5/9/chartex" xmlns:cx4="http://schemas.microsoft.com/office/drawing/2016/5/10/chartex" xmlns:cx5="http://schemas.microsoft.com/office/drawing/2016/5/11/chartex" xmlns:mc="http://schemas.openxmlformats.org/markup-compatibility/2006" xmlns:o="urn:schemas-microsoft-com:office:office" xmlns:r="http://schemas.openxmlformats.org/officeDocument/2006/relationships" xmlns:m="http://schemas.openxmlformats.org/officeDocument/2006/math" xmlns:v="urn:schemas-microsoft-com:vml" xmlns:wp14="http://schemas.microsoft.com/office/word/2010/wordprocessingDrawing" xmlns:wp="http://schemas.openxmlformats.org/drawingml/2006/wordprocessingDrawing" xmlns:w10="urn:schemas-microsoft-com:office:word" xmlns:w="http://schemas.openxmlformats.org/wordprocessingml/2006/main" xmlns:w14="http://schemas.microsoft.com/office/word/2010/wordml" xmlns:w15="http://schemas.microsoft.com/office/word/2012/wordml" xmlns:w16se="http://schemas.microsoft.com/office/word/2015/wordml/symex" xmlns:wpg="http://schemas.microsoft.com/office/word/2010/wordprocessingGroup" xmlns:wpi="http://schemas.microsoft.com/office/word/2010/wordprocessingInk" xmlns:wne="http://schemas.microsoft.com/office/word/2006/wordml" xmlns:wps="http://schemas.microsoft.com/office/word/2010/wordprocessingShape" mc:Ignorable="w14 w15 w16se wp14">
+<w:document xmlns:wpc="http://schemas.microsoft.com/office/word/2010/wordprocessingCanvas" xmlns:cx="http://schemas.microsoft.com/office/drawing/2014/chartex" xmlns:cx1="http://schemas.microsoft.com/office/drawing/2015/9/8/chartex" xmlns:cx2="http://schemas.microsoft.com/office/drawing/2015/10/21/chartex" xmlns:cx3="http://schemas.microsoft.com/office/drawing/2016/5/9/chartex" xmlns:cx4="http://schemas.microsoft.com/office/drawing/2016/5/10/chartex" xmlns:cx5="http://schemas.microsoft.com/office/drawing/2016/5/11/chartex" xmlns:cx6="http://schemas.microsoft.com/office/drawing/2016/5/12/chartex" xmlns:cx7="http://schemas.microsoft.com/office/drawing/2016/5/13/chartex" xmlns:cx8="http://schemas.microsoft.com/office/drawing/2016/5/14/chartex" xmlns:mc="http://schemas.openxmlformats.org/markup-compatibility/2006" xmlns:o="urn:schemas-microsoft-com:office:office" xmlns:r="http://schemas.openxmlformats.org/officeDocument/2006/relationships" xmlns:m="http://schemas.openxmlformats.org/officeDocument/2006/math" xmlns:v="urn:schemas-microsoft-com:vml" xmlns:wp14="http://schemas.microsoft.com/office/word/2010/wordprocessingDrawing" xmlns:wp="http://schemas.openxmlformats.org/drawingml/2006/wordprocessingDrawing" xmlns:w10="urn:schemas-microsoft-com:office:word" xmlns:w="http://schemas.openxmlformats.org/wordprocessingml/2006/main" xmlns:w14="http://schemas.microsoft.com/office/word/2010/wordml" xmlns:w15="http://schemas.microsoft.com/office/word/2012/wordml" xmlns:w16se="http://schemas.microsoft.com/office/word/2015/wordml/symex" xmlns:wpg="http://schemas.microsoft.com/office/word/2010/wordprocessingGroup" xmlns:wpi="http://schemas.microsoft.com/office/word/2010/wordprocessingInk" xmlns:wne="http://schemas.microsoft.com/office/word/2006/wordml" xmlns:wps="http://schemas.microsoft.com/office/word/2010/wordprocessingShape" mc:Ignorable="w14 w15 w16se wp14">
   <w:body>
     <w:p>
       <w:pPr>
@@ -37,87 +37,93 @@
           <w:lang w:val="pt-BR"/>
         </w:rPr>
       </w:pPr>
+      <w:r>
+        <w:rPr>
+          <w:lang w:val="pt-BR"/>
+        </w:rPr>
+        <w:t>Versão</w:t>
+      </w:r>
+      <w:r>
+        <w:rPr>
+          <w:lang w:val="pt-BR"/>
+        </w:rPr>
+        <w:t xml:space="preserve"> 1.1</w:t>
+      </w:r>
+      <w:r>
+        <w:rPr>
+          <w:lang w:val="pt-BR"/>
+        </w:rPr>
+        <w:t xml:space="preserve"> </w:t>
+      </w:r>
+    </w:p>
+    <w:p>
+      <w:pPr>
+        <w:pStyle w:val="ByLine"/>
+        <w:rPr>
+          <w:lang w:val="pt-BR"/>
+        </w:rPr>
+      </w:pPr>
+      <w:r>
+        <w:rPr>
+          <w:lang w:val="pt-BR"/>
+        </w:rPr>
+        <w:t xml:space="preserve">Preparado </w:t>
+      </w:r>
+      <w:r>
+        <w:rPr>
+          <w:lang w:val="pt-BR"/>
+        </w:rPr>
+        <w:t xml:space="preserve">pela </w:t>
+      </w:r>
+      <w:r>
+        <w:rPr>
+          <w:color w:val="1F497D" w:themeColor="text2"/>
+          <w:lang w:val="pt-BR"/>
+        </w:rPr>
+        <w:t>EQUIPE ORPHA</w:t>
+      </w:r>
+    </w:p>
+    <w:p>
+      <w:pPr>
+        <w:pStyle w:val="ByLine"/>
+        <w:rPr>
+          <w:lang w:val="pt-BR"/>
+        </w:rPr>
+      </w:pPr>
+    </w:p>
+    <w:p>
+      <w:pPr>
+        <w:pStyle w:val="ByLine"/>
+        <w:rPr>
+          <w:lang w:val="pt-BR"/>
+        </w:rPr>
+      </w:pPr>
+      <w:r>
+        <w:rPr>
+          <w:lang w:val="pt-BR"/>
+        </w:rPr>
+        <w:t>2</w:t>
+      </w:r>
+      <w:r>
+        <w:rPr>
+          <w:lang w:val="pt-BR"/>
+        </w:rPr>
+        <w:t>0</w:t>
+      </w:r>
+      <w:r>
+        <w:rPr>
+          <w:lang w:val="pt-BR"/>
+        </w:rPr>
+        <w:t>/</w:t>
+      </w:r>
+      <w:r>
+        <w:rPr>
+          <w:lang w:val="pt-BR"/>
+        </w:rPr>
+        <w:t>04</w:t>
+      </w:r>
       <w:bookmarkStart w:id="0" w:name="_GoBack"/>
       <w:bookmarkEnd w:id="0"/>
-      <w:r>
-        <w:rPr>
-          <w:lang w:val="pt-BR"/>
-        </w:rPr>
-        <w:t>Versão</w:t>
-      </w:r>
-      <w:r>
-        <w:rPr>
-          <w:lang w:val="pt-BR"/>
-        </w:rPr>
-        <w:t xml:space="preserve"> 1.0</w:t>
-      </w:r>
-      <w:r>
-        <w:rPr>
-          <w:lang w:val="pt-BR"/>
-        </w:rPr>
-        <w:t xml:space="preserve"> </w:t>
-      </w:r>
-    </w:p>
-    <w:p>
-      <w:pPr>
-        <w:pStyle w:val="ByLine"/>
-        <w:rPr>
-          <w:lang w:val="pt-BR"/>
-        </w:rPr>
-      </w:pPr>
-      <w:r>
-        <w:rPr>
-          <w:lang w:val="pt-BR"/>
-        </w:rPr>
-        <w:t xml:space="preserve">Preparado </w:t>
-      </w:r>
-      <w:r>
-        <w:rPr>
-          <w:lang w:val="pt-BR"/>
-        </w:rPr>
-        <w:t xml:space="preserve">pela </w:t>
-      </w:r>
-      <w:r>
-        <w:rPr>
-          <w:color w:val="1F497D" w:themeColor="text2"/>
-          <w:lang w:val="pt-BR"/>
-        </w:rPr>
-        <w:t>EQUIPE ORPHA</w:t>
-      </w:r>
-    </w:p>
-    <w:p>
-      <w:pPr>
-        <w:pStyle w:val="ByLine"/>
-        <w:rPr>
-          <w:lang w:val="pt-BR"/>
-        </w:rPr>
-      </w:pPr>
-    </w:p>
-    <w:p>
-      <w:pPr>
-        <w:pStyle w:val="ByLine"/>
-        <w:rPr>
-          <w:lang w:val="pt-BR"/>
-        </w:rPr>
-      </w:pPr>
-      <w:r>
-        <w:rPr>
-          <w:lang w:val="pt-BR"/>
-        </w:rPr>
-        <w:t>23</w:t>
-      </w:r>
-      <w:r>
-        <w:rPr>
-          <w:lang w:val="pt-BR"/>
-        </w:rPr>
-        <w:t>/</w:t>
-      </w:r>
-      <w:r>
-        <w:rPr>
-          <w:lang w:val="pt-BR"/>
-        </w:rPr>
-        <w:t>02</w:t>
-      </w:r>
       <w:r>
         <w:rPr>
           <w:lang w:val="pt-BR"/>
@@ -1858,21 +1864,7 @@
         <w:rPr>
           <w:lang w:val="pt-BR"/>
         </w:rPr>
-        <w:t xml:space="preserve">Terá como responsabilidades elaborar o plano e fazê-lo funcionar na prática, distribuir informações, gerenciar </w:t>
-      </w:r>
-      <w:proofErr w:type="spellStart"/>
-      <w:r>
-        <w:rPr>
-          <w:lang w:val="pt-BR"/>
-        </w:rPr>
-        <w:t>stakeholders</w:t>
-      </w:r>
-      <w:proofErr w:type="spellEnd"/>
-      <w:r>
-        <w:rPr>
-          <w:lang w:val="pt-BR"/>
-        </w:rPr>
-        <w:t xml:space="preserve"> e empreender todas as ações necessárias para conclusão do projeto assegurando que todos os </w:t>
+        <w:t xml:space="preserve">Terá como responsabilidades elaborar o plano e fazê-lo funcionar na prática, distribuir informações, gerenciar stakeholders e empreender todas as ações necessárias para conclusão do projeto assegurando que todos os </w:t>
       </w:r>
       <w:r>
         <w:rPr>
@@ -1914,155 +1906,25 @@
         <w:rPr>
           <w:lang w:val="pt-BR"/>
         </w:rPr>
-        <w:t>Fazer uma viagem de 25</w:t>
-      </w:r>
-      <w:r>
-        <w:rPr>
-          <w:lang w:val="pt-BR"/>
-        </w:rPr>
-        <w:t xml:space="preserve"> dias a Espanha para p</w:t>
-      </w:r>
-      <w:r>
-        <w:rPr>
-          <w:lang w:val="pt-BR"/>
-        </w:rPr>
-        <w:t xml:space="preserve">ercorrer a pé o Caminho de Santiago de </w:t>
-      </w:r>
-      <w:proofErr w:type="spellStart"/>
-      <w:r>
-        <w:rPr>
-          <w:lang w:val="pt-BR"/>
-        </w:rPr>
-        <w:t>Compostela</w:t>
-      </w:r>
-      <w:proofErr w:type="spellEnd"/>
-      <w:r>
-        <w:rPr>
-          <w:lang w:val="pt-BR"/>
-        </w:rPr>
-        <w:t xml:space="preserve"> partindo da cidade de Leon</w:t>
-      </w:r>
-      <w:r>
-        <w:rPr>
-          <w:lang w:val="pt-BR"/>
-        </w:rPr>
-        <w:t xml:space="preserve">, utilizando </w:t>
-      </w:r>
-      <w:r>
-        <w:rPr>
-          <w:lang w:val="pt-BR"/>
-        </w:rPr>
-        <w:t>de preferência hotéis</w:t>
-      </w:r>
-      <w:r>
-        <w:rPr>
-          <w:lang w:val="pt-BR"/>
-        </w:rPr>
-        <w:t xml:space="preserve"> </w:t>
-      </w:r>
-      <w:r>
-        <w:rPr>
-          <w:lang w:val="pt-BR"/>
-        </w:rPr>
-        <w:t xml:space="preserve">ou </w:t>
-      </w:r>
-      <w:r>
-        <w:rPr>
-          <w:lang w:val="pt-BR"/>
-        </w:rPr>
-        <w:t>os refúgios de peregrinos</w:t>
-      </w:r>
-      <w:r>
-        <w:rPr>
-          <w:lang w:val="pt-BR"/>
-        </w:rPr>
-        <w:t xml:space="preserve"> quando </w:t>
-      </w:r>
-      <w:r>
-        <w:rPr>
-          <w:lang w:val="pt-BR"/>
-        </w:rPr>
-        <w:t xml:space="preserve">não </w:t>
-      </w:r>
-      <w:r>
-        <w:rPr>
-          <w:lang w:val="pt-BR"/>
-        </w:rPr>
-        <w:t>houver vagas,</w:t>
-      </w:r>
-      <w:r>
-        <w:rPr>
-          <w:lang w:val="pt-BR"/>
-        </w:rPr>
-        <w:t xml:space="preserve"> e nenhum meio de transporte ao longo do caminho</w:t>
-      </w:r>
-      <w:r>
-        <w:rPr>
-          <w:lang w:val="pt-BR"/>
-        </w:rPr>
-        <w:t>. Sendo ponto final da peregrinação</w:t>
-      </w:r>
-      <w:r>
-        <w:rPr>
-          <w:lang w:val="pt-BR"/>
-        </w:rPr>
-        <w:t xml:space="preserve"> chegar à Catedr</w:t>
-      </w:r>
-      <w:r>
-        <w:rPr>
-          <w:lang w:val="pt-BR"/>
-        </w:rPr>
-        <w:t xml:space="preserve">al de </w:t>
-      </w:r>
-      <w:proofErr w:type="spellStart"/>
-      <w:r>
-        <w:rPr>
-          <w:lang w:val="pt-BR"/>
-        </w:rPr>
-        <w:t>Compostela</w:t>
-      </w:r>
-      <w:proofErr w:type="spellEnd"/>
-      <w:r>
-        <w:rPr>
-          <w:lang w:val="pt-BR"/>
-        </w:rPr>
-        <w:t xml:space="preserve"> antes do meio dia</w:t>
-      </w:r>
-      <w:r>
-        <w:rPr>
-          <w:lang w:val="pt-BR"/>
-        </w:rPr>
-        <w:t xml:space="preserve"> a fim de assistir a tradicional missa dos peregri</w:t>
-      </w:r>
-      <w:r>
-        <w:rPr>
-          <w:lang w:val="pt-BR"/>
-        </w:rPr>
-        <w:t>nos</w:t>
-      </w:r>
-      <w:r>
-        <w:rPr>
-          <w:lang w:val="pt-BR"/>
-        </w:rPr>
-        <w:t>.</w:t>
-      </w:r>
-      <w:r>
-        <w:rPr>
-          <w:lang w:val="pt-BR"/>
-        </w:rPr>
-        <w:t xml:space="preserve"> Após a peregrinação visitar</w:t>
-      </w:r>
-      <w:r>
-        <w:rPr>
-          <w:lang w:val="pt-BR"/>
-        </w:rPr>
-        <w:t xml:space="preserve"> a cidade de Madri</w:t>
-      </w:r>
-      <w:r>
-        <w:rPr>
-          <w:lang w:val="pt-BR"/>
-        </w:rPr>
-        <w:t>.</w:t>
+        <w:t>Entregar um software</w:t>
+      </w:r>
+      <w:r>
+        <w:rPr>
+          <w:lang w:val="pt-BR"/>
+        </w:rPr>
+        <w:t xml:space="preserve"> com qualidade</w:t>
+      </w:r>
+      <w:r>
+        <w:rPr>
+          <w:lang w:val="pt-BR"/>
+        </w:rPr>
+        <w:t xml:space="preserve"> que consiga realizar as tarefas básicas do orfanato, como o gerenciamento das crianças </w:t>
+      </w:r>
+      <w:r>
+        <w:rPr>
+          <w:lang w:val="pt-BR"/>
+        </w:rPr>
+        <w:t>com base no formulário PIA (Programa Individual de Atendimento) e o gerenciamento das principais atividades da instituição.</w:t>
       </w:r>
     </w:p>
     <w:p>
@@ -2096,69 +1958,10 @@
         <w:rPr>
           <w:sz w:val="24"/>
         </w:rPr>
-        <w:t xml:space="preserve">Peregrinação a Santiago de </w:t>
-      </w:r>
-      <w:proofErr w:type="spellStart"/>
-      <w:r>
-        <w:rPr>
-          <w:sz w:val="24"/>
-        </w:rPr>
-        <w:t>Compostela</w:t>
-      </w:r>
-      <w:proofErr w:type="spellEnd"/>
-      <w:r>
-        <w:rPr>
-          <w:sz w:val="24"/>
-        </w:rPr>
-        <w:t xml:space="preserve"> </w:t>
-      </w:r>
-      <w:r>
-        <w:rPr>
-          <w:sz w:val="24"/>
-        </w:rPr>
-        <w:t xml:space="preserve"> cruzando a pé </w:t>
-      </w:r>
-      <w:r>
-        <w:rPr>
-          <w:sz w:val="24"/>
-        </w:rPr>
-        <w:t xml:space="preserve">parte </w:t>
-      </w:r>
-      <w:r>
-        <w:rPr>
-          <w:sz w:val="24"/>
-        </w:rPr>
-        <w:t xml:space="preserve">a região da Galícia </w:t>
-      </w:r>
-      <w:r>
-        <w:rPr>
-          <w:sz w:val="24"/>
-        </w:rPr>
-        <w:t>d</w:t>
-      </w:r>
-      <w:r>
-        <w:rPr>
-          <w:sz w:val="24"/>
-        </w:rPr>
-        <w:t>o</w:t>
-      </w:r>
-      <w:r>
-        <w:rPr>
-          <w:sz w:val="24"/>
-        </w:rPr>
-        <w:t xml:space="preserve"> território Espanhol</w:t>
-      </w:r>
-      <w:r>
-        <w:rPr>
-          <w:sz w:val="24"/>
-        </w:rPr>
-        <w:t xml:space="preserve"> (Caminho Francês)</w:t>
-      </w:r>
-      <w:r>
-        <w:rPr>
-          <w:sz w:val="24"/>
-        </w:rPr>
-        <w:t>;</w:t>
+        <w:t xml:space="preserve">Automatizar o formulário PIA </w:t>
+      </w:r>
+      <w:r>
+        <w:t>(Programa Individual de Atendimento).</w:t>
       </w:r>
     </w:p>
     <w:p>
@@ -2176,7 +1979,7 @@
         <w:rPr>
           <w:sz w:val="24"/>
         </w:rPr>
-        <w:t>Percorrer cerca de 310 quilômetros começando na cidade de Leon na Espanha;</w:t>
+        <w:t>Software estável, livre de erros;</w:t>
       </w:r>
     </w:p>
     <w:p>
@@ -2194,31 +1997,7 @@
         <w:rPr>
           <w:sz w:val="24"/>
         </w:rPr>
-        <w:t>V</w:t>
-      </w:r>
-      <w:r>
-        <w:rPr>
-          <w:sz w:val="24"/>
-        </w:rPr>
-        <w:t>isitar a</w:t>
-      </w:r>
-      <w:r>
-        <w:rPr>
-          <w:sz w:val="24"/>
-        </w:rPr>
-        <w:t xml:space="preserve"> </w:t>
-      </w:r>
-      <w:r>
-        <w:rPr>
-          <w:sz w:val="24"/>
-        </w:rPr>
-        <w:t>cidade de Madri</w:t>
-      </w:r>
-      <w:r>
-        <w:rPr>
-          <w:sz w:val="24"/>
-        </w:rPr>
-        <w:t>;</w:t>
+        <w:t>Software confiável;</w:t>
       </w:r>
     </w:p>
     <w:p>
@@ -2236,25 +2015,7 @@
         <w:rPr>
           <w:sz w:val="24"/>
         </w:rPr>
-        <w:t xml:space="preserve">O </w:t>
-      </w:r>
-      <w:r>
-        <w:rPr>
-          <w:sz w:val="24"/>
-        </w:rPr>
-        <w:t xml:space="preserve">tempo total da viagem será de </w:t>
-      </w:r>
-      <w:r>
-        <w:rPr>
-          <w:sz w:val="24"/>
-        </w:rPr>
-        <w:t xml:space="preserve">25 </w:t>
-      </w:r>
-      <w:r>
-        <w:rPr>
-          <w:sz w:val="24"/>
-        </w:rPr>
-        <w:t>dias.</w:t>
+        <w:t>Software intuitivo e de fácil manipulação;</w:t>
       </w:r>
     </w:p>
     <w:p>
@@ -2288,35 +2049,13 @@
         <w:rPr>
           <w:sz w:val="24"/>
         </w:rPr>
-        <w:t xml:space="preserve">O </w:t>
-      </w:r>
-      <w:proofErr w:type="spellStart"/>
+        <w:t>A colaboradora do orfanato disponibilizará todas as informações necessárias</w:t>
+      </w:r>
       <w:r>
         <w:rPr>
           <w:sz w:val="24"/>
         </w:rPr>
-        <w:t>personal</w:t>
-      </w:r>
-      <w:proofErr w:type="spellEnd"/>
-      <w:r>
-        <w:rPr>
-          <w:sz w:val="24"/>
-        </w:rPr>
-        <w:t xml:space="preserve"> </w:t>
-      </w:r>
-      <w:proofErr w:type="spellStart"/>
-      <w:r>
-        <w:rPr>
-          <w:sz w:val="24"/>
-        </w:rPr>
-        <w:t>trainer</w:t>
-      </w:r>
-      <w:proofErr w:type="spellEnd"/>
-      <w:r>
-        <w:rPr>
-          <w:sz w:val="24"/>
-        </w:rPr>
-        <w:t xml:space="preserve"> estará disponível a partir de Janeiro de 2015;</w:t>
+        <w:t>;</w:t>
       </w:r>
     </w:p>
     <w:p>
@@ -2334,7 +2073,7 @@
         <w:rPr>
           <w:sz w:val="24"/>
         </w:rPr>
-        <w:t>O euro não ultrapassará a casa dos R$ 3.50 reais</w:t>
+        <w:t>O orfanato tem os equipamentos necessários para implantação do sistema</w:t>
       </w:r>
       <w:r>
         <w:rPr>
@@ -2358,24 +2097,8 @@
         <w:rPr>
           <w:sz w:val="24"/>
         </w:rPr>
-        <w:t>Não haverá problemas como visto para a Espanha.</w:t>
-      </w:r>
-    </w:p>
-    <w:p>
-      <w:pPr>
-        <w:pStyle w:val="Ttulo1"/>
-        <w:rPr>
-          <w:lang w:val="pt-BR"/>
-        </w:rPr>
-      </w:pPr>
-      <w:bookmarkStart w:id="15" w:name="_Toc270527999"/>
-      <w:r>
-        <w:rPr>
-          <w:lang w:val="pt-BR"/>
-        </w:rPr>
-        <w:t>Restrições</w:t>
-      </w:r>
-      <w:bookmarkEnd w:id="15"/>
+        <w:t>Não haverá problemas com a internet da instituição;</w:t>
+      </w:r>
     </w:p>
     <w:p>
       <w:pPr>
@@ -2392,20 +2115,36 @@
         <w:rPr>
           <w:sz w:val="24"/>
         </w:rPr>
-        <w:t xml:space="preserve">A caminhada deve ser executada em um </w:t>
+        <w:t xml:space="preserve">Haverá dificuldade para </w:t>
       </w:r>
       <w:r>
         <w:rPr>
           <w:sz w:val="24"/>
         </w:rPr>
-        <w:t>período</w:t>
+        <w:t>treinar os usuários a usarem o sistema</w:t>
       </w:r>
       <w:r>
         <w:rPr>
           <w:sz w:val="24"/>
         </w:rPr>
-        <w:t xml:space="preserve"> com baixo índice de chuva</w:t>
-      </w:r>
+        <w:t>.</w:t>
+      </w:r>
+    </w:p>
+    <w:p>
+      <w:pPr>
+        <w:pStyle w:val="Ttulo1"/>
+        <w:rPr>
+          <w:lang w:val="pt-BR"/>
+        </w:rPr>
+      </w:pPr>
+      <w:bookmarkStart w:id="15" w:name="_Toc270527999"/>
+      <w:r>
+        <w:rPr>
+          <w:lang w:val="pt-BR"/>
+        </w:rPr>
+        <w:t>Restrições</w:t>
+      </w:r>
+      <w:bookmarkEnd w:id="15"/>
     </w:p>
     <w:p>
       <w:pPr>
@@ -2416,59 +2155,46 @@
         </w:numPr>
         <w:rPr>
           <w:sz w:val="24"/>
-          <w:u w:val="single"/>
         </w:rPr>
       </w:pPr>
       <w:r>
         <w:rPr>
           <w:sz w:val="24"/>
-          <w:u w:val="single"/>
-        </w:rPr>
-        <w:t>Ser</w:t>
+        </w:rPr>
+        <w:t xml:space="preserve">O formulário PIA </w:t>
+      </w:r>
+      <w:r>
+        <w:t xml:space="preserve">(Programa Individual de Atendimento) </w:t>
       </w:r>
       <w:r>
         <w:rPr>
           <w:sz w:val="24"/>
-          <w:u w:val="single"/>
-        </w:rPr>
-        <w:t>ão</w:t>
-      </w:r>
-      <w:r>
+        </w:rPr>
+        <w:t>não poderá ser divulgado sem em hipótese alguma;</w:t>
+      </w:r>
+    </w:p>
+    <w:p>
+      <w:pPr>
+        <w:pStyle w:val="PargrafodaLista"/>
+        <w:numPr>
+          <w:ilvl w:val="0"/>
+          <w:numId w:val="14"/>
+        </w:numPr>
         <w:rPr>
           <w:sz w:val="24"/>
-          <w:u w:val="single"/>
-        </w:rPr>
-        <w:t xml:space="preserve"> usado</w:t>
-      </w:r>
+        </w:rPr>
+      </w:pPr>
       <w:r>
         <w:rPr>
           <w:sz w:val="24"/>
-          <w:u w:val="single"/>
-        </w:rPr>
-        <w:t>s</w:t>
+        </w:rPr>
+        <w:t>As informações obtidas do orfanato são confidenciais</w:t>
       </w:r>
       <w:r>
         <w:rPr>
           <w:sz w:val="24"/>
-          <w:u w:val="single"/>
-        </w:rPr>
-        <w:t xml:space="preserve"> hotéis com quarto privativo em sua preferência. O uso de </w:t>
-      </w:r>
-      <w:proofErr w:type="spellStart"/>
-      <w:r>
-        <w:rPr>
-          <w:sz w:val="24"/>
-          <w:u w:val="single"/>
-        </w:rPr>
-        <w:t>hostel</w:t>
-      </w:r>
-      <w:proofErr w:type="spellEnd"/>
-      <w:r>
-        <w:rPr>
-          <w:sz w:val="24"/>
-          <w:u w:val="single"/>
-        </w:rPr>
-        <w:t xml:space="preserve"> acontecerá somente em casos fora de controle.</w:t>
+        </w:rPr>
+        <w:t>.</w:t>
       </w:r>
     </w:p>
     <w:p>
@@ -2485,7 +2211,6 @@
           <w:color w:val="FF0000"/>
           <w:lang w:val="pt-BR"/>
         </w:rPr>
-        <w:lastRenderedPageBreak/>
         <w:t>Principais partes interessadas</w:t>
       </w:r>
       <w:bookmarkEnd w:id="16"/>
@@ -2508,30 +2233,7 @@
           <w:color w:val="FF0000"/>
           <w:lang w:val="pt-BR"/>
         </w:rPr>
-        <w:t xml:space="preserve">José </w:t>
-      </w:r>
-      <w:proofErr w:type="spellStart"/>
-      <w:r>
-        <w:rPr>
-          <w:color w:val="FF0000"/>
-          <w:lang w:val="pt-BR"/>
-        </w:rPr>
-        <w:t>Abilio</w:t>
-      </w:r>
-      <w:proofErr w:type="spellEnd"/>
-      <w:r>
-        <w:rPr>
-          <w:color w:val="FF0000"/>
-          <w:lang w:val="pt-BR"/>
-        </w:rPr>
-        <w:t xml:space="preserve"> </w:t>
-      </w:r>
-      <w:r>
-        <w:rPr>
-          <w:color w:val="FF0000"/>
-          <w:lang w:val="pt-BR"/>
-        </w:rPr>
-        <w:t xml:space="preserve"> – gerente de projeto e peregrina</w:t>
+        <w:t>Orfanato Lar Cristão Evangélico – Cliente;</w:t>
       </w:r>
     </w:p>
     <w:p>
@@ -2552,7 +2254,113 @@
           <w:color w:val="FF0000"/>
           <w:lang w:val="pt-BR"/>
         </w:rPr>
-        <w:t>Familiares</w:t>
+        <w:t>Edivani Luiza – Diretora do Orfanato;</w:t>
+      </w:r>
+    </w:p>
+    <w:p>
+      <w:pPr>
+        <w:numPr>
+          <w:ilvl w:val="0"/>
+          <w:numId w:val="11"/>
+        </w:numPr>
+        <w:spacing w:before="0" w:after="0" w:line="240" w:lineRule="auto"/>
+        <w:ind w:left="714" w:hanging="357"/>
+        <w:rPr>
+          <w:color w:val="FF0000"/>
+          <w:lang w:val="pt-BR"/>
+        </w:rPr>
+      </w:pPr>
+      <w:r>
+        <w:rPr>
+          <w:color w:val="FF0000"/>
+          <w:lang w:val="pt-BR"/>
+        </w:rPr>
+        <w:lastRenderedPageBreak/>
+        <w:t>Marcos Natã de Queiroz – Gerente de Projeto;</w:t>
+      </w:r>
+    </w:p>
+    <w:p>
+      <w:pPr>
+        <w:numPr>
+          <w:ilvl w:val="0"/>
+          <w:numId w:val="11"/>
+        </w:numPr>
+        <w:spacing w:before="0" w:after="0" w:line="240" w:lineRule="auto"/>
+        <w:ind w:left="714" w:hanging="357"/>
+        <w:rPr>
+          <w:color w:val="FF0000"/>
+          <w:lang w:val="pt-BR"/>
+        </w:rPr>
+      </w:pPr>
+      <w:r>
+        <w:rPr>
+          <w:color w:val="FF0000"/>
+          <w:lang w:val="pt-BR"/>
+        </w:rPr>
+        <w:t>Gabriel Leandro Júnior – Desenvolvedor;</w:t>
+      </w:r>
+    </w:p>
+    <w:p>
+      <w:pPr>
+        <w:numPr>
+          <w:ilvl w:val="0"/>
+          <w:numId w:val="11"/>
+        </w:numPr>
+        <w:spacing w:before="0" w:after="0" w:line="240" w:lineRule="auto"/>
+        <w:ind w:left="714" w:hanging="357"/>
+        <w:rPr>
+          <w:color w:val="FF0000"/>
+          <w:lang w:val="pt-BR"/>
+        </w:rPr>
+      </w:pPr>
+      <w:r>
+        <w:rPr>
+          <w:color w:val="FF0000"/>
+          <w:lang w:val="pt-BR"/>
+        </w:rPr>
+        <w:t>Marco Aurelio de Lima – Analista;</w:t>
+      </w:r>
+    </w:p>
+    <w:p>
+      <w:pPr>
+        <w:numPr>
+          <w:ilvl w:val="0"/>
+          <w:numId w:val="11"/>
+        </w:numPr>
+        <w:spacing w:before="0" w:after="0" w:line="240" w:lineRule="auto"/>
+        <w:ind w:left="714" w:hanging="357"/>
+        <w:rPr>
+          <w:color w:val="FF0000"/>
+          <w:lang w:val="pt-BR"/>
+        </w:rPr>
+      </w:pPr>
+      <w:r>
+        <w:rPr>
+          <w:color w:val="FF0000"/>
+          <w:lang w:val="pt-BR"/>
+        </w:rPr>
+        <w:t>Pedro Victor de Oliveira – Design;</w:t>
+      </w:r>
+    </w:p>
+    <w:p>
+      <w:pPr>
+        <w:numPr>
+          <w:ilvl w:val="0"/>
+          <w:numId w:val="11"/>
+        </w:numPr>
+        <w:spacing w:before="0" w:after="0" w:line="240" w:lineRule="auto"/>
+        <w:ind w:left="714" w:hanging="357"/>
+        <w:rPr>
+          <w:color w:val="FF0000"/>
+          <w:lang w:val="pt-BR"/>
+        </w:rPr>
+      </w:pPr>
+      <w:r>
+        <w:rPr>
+          <w:color w:val="FF0000"/>
+          <w:lang w:val="pt-BR"/>
+        </w:rPr>
+        <w:t>Hyago Cabral da Silva – Suporte;</w:t>
       </w:r>
     </w:p>
     <w:p>
@@ -3220,16 +3028,8 @@
               <w:rPr>
                 <w:lang w:val="pt-BR"/>
               </w:rPr>
-              <w:t xml:space="preserve">José </w:t>
+              <w:t>José Abilio</w:t>
             </w:r>
-            <w:proofErr w:type="spellStart"/>
-            <w:r>
-              <w:rPr>
-                <w:lang w:val="pt-BR"/>
-              </w:rPr>
-              <w:t>Abilio</w:t>
-            </w:r>
-            <w:proofErr w:type="spellEnd"/>
           </w:p>
         </w:tc>
         <w:tc>
@@ -3456,14 +3256,12 @@
                 <w:lang w:val="pt-BR"/>
               </w:rPr>
             </w:pPr>
-            <w:proofErr w:type="spellStart"/>
             <w:r>
               <w:rPr>
                 <w:lang w:val="pt-BR"/>
               </w:rPr>
-              <w:t>xxxxxxxxxx</w:t>
+              <w:t>Equipe ORPHA</w:t>
             </w:r>
-            <w:proofErr w:type="spellEnd"/>
           </w:p>
         </w:tc>
         <w:tc>
@@ -3484,7 +3282,7 @@
               <w:rPr>
                 <w:lang w:val="pt-BR"/>
               </w:rPr>
-              <w:t>17</w:t>
+              <w:t>23</w:t>
             </w:r>
             <w:r>
               <w:rPr>
@@ -3569,14 +3367,12 @@
                 <w:lang w:val="pt-BR"/>
               </w:rPr>
             </w:pPr>
-            <w:proofErr w:type="spellStart"/>
             <w:r>
               <w:rPr>
                 <w:lang w:val="pt-BR"/>
               </w:rPr>
-              <w:t>xxxxxxxxxxxxxx</w:t>
+              <w:t>Pedro Victor</w:t>
             </w:r>
-            <w:proofErr w:type="spellEnd"/>
           </w:p>
         </w:tc>
         <w:tc>
@@ -3594,7 +3390,31 @@
               <w:rPr>
                 <w:lang w:val="pt-BR"/>
               </w:rPr>
-              <w:t>30/10/2011</w:t>
+              <w:t>20/</w:t>
+            </w:r>
+            <w:r>
+              <w:rPr>
+                <w:lang w:val="pt-BR"/>
+              </w:rPr>
+              <w:t>0</w:t>
+            </w:r>
+            <w:r>
+              <w:rPr>
+                <w:lang w:val="pt-BR"/>
+              </w:rPr>
+              <w:t>4</w:t>
+            </w:r>
+            <w:r>
+              <w:rPr>
+                <w:lang w:val="pt-BR"/>
+              </w:rPr>
+              <w:t>/201</w:t>
+            </w:r>
+            <w:r>
+              <w:rPr>
+                <w:lang w:val="pt-BR"/>
+              </w:rPr>
+              <w:t>7</w:t>
             </w:r>
           </w:p>
         </w:tc>
@@ -3613,19 +3433,7 @@
               <w:rPr>
                 <w:lang w:val="pt-BR"/>
               </w:rPr>
-              <w:t xml:space="preserve">Revisão ortográfica </w:t>
-            </w:r>
-            <w:r>
-              <w:rPr>
-                <w:lang w:val="pt-BR"/>
-              </w:rPr>
-              <w:t>do item 11</w:t>
-            </w:r>
-            <w:r>
-              <w:rPr>
-                <w:lang w:val="pt-BR"/>
-              </w:rPr>
-              <w:t>.</w:t>
+              <w:t>Atualização dos itens 6, 7, 8, 9 e 10.</w:t>
             </w:r>
           </w:p>
         </w:tc>
@@ -3644,7 +3452,13 @@
               <w:rPr>
                 <w:lang w:val="pt-BR"/>
               </w:rPr>
-              <w:t>1.0</w:t>
+              <w:t>1.</w:t>
+            </w:r>
+            <w:r>
+              <w:rPr>
+                <w:lang w:val="pt-BR"/>
+              </w:rPr>
+              <w:t>1</w:t>
             </w:r>
           </w:p>
         </w:tc>
@@ -3661,14 +3475,12 @@
                 <w:lang w:val="pt-BR"/>
               </w:rPr>
             </w:pPr>
-            <w:proofErr w:type="spellStart"/>
             <w:r>
               <w:rPr>
                 <w:lang w:val="pt-BR"/>
               </w:rPr>
               <w:t>xxxxxxxxxxxxxxx</w:t>
             </w:r>
-            <w:proofErr w:type="spellEnd"/>
           </w:p>
         </w:tc>
         <w:tc>
@@ -3782,7 +3594,7 @@
 </file>
 
 <file path=word/endnotes.xml><?xml version="1.0" encoding="utf-8"?>
-<w:endnotes xmlns:wpc="http://schemas.microsoft.com/office/word/2010/wordprocessingCanvas" xmlns:cx="http://schemas.microsoft.com/office/drawing/2014/chartex" xmlns:cx1="http://schemas.microsoft.com/office/drawing/2015/9/8/chartex" xmlns:cx2="http://schemas.microsoft.com/office/drawing/2015/10/21/chartex" xmlns:cx3="http://schemas.microsoft.com/office/drawing/2016/5/9/chartex" xmlns:cx4="http://schemas.microsoft.com/office/drawing/2016/5/10/chartex" xmlns:cx5="http://schemas.microsoft.com/office/drawing/2016/5/11/chartex" xmlns:mc="http://schemas.openxmlformats.org/markup-compatibility/2006" xmlns:o="urn:schemas-microsoft-com:office:office" xmlns:r="http://schemas.openxmlformats.org/officeDocument/2006/relationships" xmlns:m="http://schemas.openxmlformats.org/officeDocument/2006/math" xmlns:v="urn:schemas-microsoft-com:vml" xmlns:wp14="http://schemas.microsoft.com/office/word/2010/wordprocessingDrawing" xmlns:wp="http://schemas.openxmlformats.org/drawingml/2006/wordprocessingDrawing" xmlns:w10="urn:schemas-microsoft-com:office:word" xmlns:w="http://schemas.openxmlformats.org/wordprocessingml/2006/main" xmlns:w14="http://schemas.microsoft.com/office/word/2010/wordml" xmlns:w15="http://schemas.microsoft.com/office/word/2012/wordml" xmlns:w16se="http://schemas.microsoft.com/office/word/2015/wordml/symex" xmlns:wpg="http://schemas.microsoft.com/office/word/2010/wordprocessingGroup" xmlns:wpi="http://schemas.microsoft.com/office/word/2010/wordprocessingInk" xmlns:wne="http://schemas.microsoft.com/office/word/2006/wordml" xmlns:wps="http://schemas.microsoft.com/office/word/2010/wordprocessingShape" mc:Ignorable="w14 w15 w16se wp14">
+<w:endnotes xmlns:wpc="http://schemas.microsoft.com/office/word/2010/wordprocessingCanvas" xmlns:cx="http://schemas.microsoft.com/office/drawing/2014/chartex" xmlns:cx1="http://schemas.microsoft.com/office/drawing/2015/9/8/chartex" xmlns:cx2="http://schemas.microsoft.com/office/drawing/2015/10/21/chartex" xmlns:cx3="http://schemas.microsoft.com/office/drawing/2016/5/9/chartex" xmlns:cx4="http://schemas.microsoft.com/office/drawing/2016/5/10/chartex" xmlns:cx5="http://schemas.microsoft.com/office/drawing/2016/5/11/chartex" xmlns:cx6="http://schemas.microsoft.com/office/drawing/2016/5/12/chartex" xmlns:cx7="http://schemas.microsoft.com/office/drawing/2016/5/13/chartex" xmlns:cx8="http://schemas.microsoft.com/office/drawing/2016/5/14/chartex" xmlns:mc="http://schemas.openxmlformats.org/markup-compatibility/2006" xmlns:o="urn:schemas-microsoft-com:office:office" xmlns:r="http://schemas.openxmlformats.org/officeDocument/2006/relationships" xmlns:m="http://schemas.openxmlformats.org/officeDocument/2006/math" xmlns:v="urn:schemas-microsoft-com:vml" xmlns:wp14="http://schemas.microsoft.com/office/word/2010/wordprocessingDrawing" xmlns:wp="http://schemas.openxmlformats.org/drawingml/2006/wordprocessingDrawing" xmlns:w10="urn:schemas-microsoft-com:office:word" xmlns:w="http://schemas.openxmlformats.org/wordprocessingml/2006/main" xmlns:w14="http://schemas.microsoft.com/office/word/2010/wordml" xmlns:w15="http://schemas.microsoft.com/office/word/2012/wordml" xmlns:w16se="http://schemas.microsoft.com/office/word/2015/wordml/symex" xmlns:wpg="http://schemas.microsoft.com/office/word/2010/wordprocessingGroup" xmlns:wpi="http://schemas.microsoft.com/office/word/2010/wordprocessingInk" xmlns:wne="http://schemas.microsoft.com/office/word/2006/wordml" xmlns:wps="http://schemas.microsoft.com/office/word/2010/wordprocessingShape" mc:Ignorable="w14 w15 w16se wp14">
   <w:endnote w:type="separator" w:id="-1">
     <w:p>
       <w:pPr>
@@ -3807,7 +3619,7 @@
 </file>
 
 <file path=word/footer1.xml><?xml version="1.0" encoding="utf-8"?>
-<w:ftr xmlns:wpc="http://schemas.microsoft.com/office/word/2010/wordprocessingCanvas" xmlns:cx="http://schemas.microsoft.com/office/drawing/2014/chartex" xmlns:cx1="http://schemas.microsoft.com/office/drawing/2015/9/8/chartex" xmlns:cx2="http://schemas.microsoft.com/office/drawing/2015/10/21/chartex" xmlns:cx3="http://schemas.microsoft.com/office/drawing/2016/5/9/chartex" xmlns:cx4="http://schemas.microsoft.com/office/drawing/2016/5/10/chartex" xmlns:cx5="http://schemas.microsoft.com/office/drawing/2016/5/11/chartex" xmlns:mc="http://schemas.openxmlformats.org/markup-compatibility/2006" xmlns:o="urn:schemas-microsoft-com:office:office" xmlns:r="http://schemas.openxmlformats.org/officeDocument/2006/relationships" xmlns:m="http://schemas.openxmlformats.org/officeDocument/2006/math" xmlns:v="urn:schemas-microsoft-com:vml" xmlns:wp14="http://schemas.microsoft.com/office/word/2010/wordprocessingDrawing" xmlns:wp="http://schemas.openxmlformats.org/drawingml/2006/wordprocessingDrawing" xmlns:w10="urn:schemas-microsoft-com:office:word" xmlns:w="http://schemas.openxmlformats.org/wordprocessingml/2006/main" xmlns:w14="http://schemas.microsoft.com/office/word/2010/wordml" xmlns:w15="http://schemas.microsoft.com/office/word/2012/wordml" xmlns:w16se="http://schemas.microsoft.com/office/word/2015/wordml/symex" xmlns:wpg="http://schemas.microsoft.com/office/word/2010/wordprocessingGroup" xmlns:wpi="http://schemas.microsoft.com/office/word/2010/wordprocessingInk" xmlns:wne="http://schemas.microsoft.com/office/word/2006/wordml" xmlns:wps="http://schemas.microsoft.com/office/word/2010/wordprocessingShape" mc:Ignorable="w14 w15 w16se wp14">
+<w:ftr xmlns:wpc="http://schemas.microsoft.com/office/word/2010/wordprocessingCanvas" xmlns:cx="http://schemas.microsoft.com/office/drawing/2014/chartex" xmlns:cx1="http://schemas.microsoft.com/office/drawing/2015/9/8/chartex" xmlns:cx2="http://schemas.microsoft.com/office/drawing/2015/10/21/chartex" xmlns:cx3="http://schemas.microsoft.com/office/drawing/2016/5/9/chartex" xmlns:cx4="http://schemas.microsoft.com/office/drawing/2016/5/10/chartex" xmlns:cx5="http://schemas.microsoft.com/office/drawing/2016/5/11/chartex" xmlns:cx6="http://schemas.microsoft.com/office/drawing/2016/5/12/chartex" xmlns:cx7="http://schemas.microsoft.com/office/drawing/2016/5/13/chartex" xmlns:cx8="http://schemas.microsoft.com/office/drawing/2016/5/14/chartex" xmlns:mc="http://schemas.openxmlformats.org/markup-compatibility/2006" xmlns:o="urn:schemas-microsoft-com:office:office" xmlns:r="http://schemas.openxmlformats.org/officeDocument/2006/relationships" xmlns:m="http://schemas.openxmlformats.org/officeDocument/2006/math" xmlns:v="urn:schemas-microsoft-com:vml" xmlns:wp14="http://schemas.microsoft.com/office/word/2010/wordprocessingDrawing" xmlns:wp="http://schemas.openxmlformats.org/drawingml/2006/wordprocessingDrawing" xmlns:w10="urn:schemas-microsoft-com:office:word" xmlns:w="http://schemas.openxmlformats.org/wordprocessingml/2006/main" xmlns:w14="http://schemas.microsoft.com/office/word/2010/wordml" xmlns:w15="http://schemas.microsoft.com/office/word/2012/wordml" xmlns:w16se="http://schemas.microsoft.com/office/word/2015/wordml/symex" xmlns:wpg="http://schemas.microsoft.com/office/word/2010/wordprocessingGroup" xmlns:wpi="http://schemas.microsoft.com/office/word/2010/wordprocessingInk" xmlns:wne="http://schemas.microsoft.com/office/word/2006/wordml" xmlns:wps="http://schemas.microsoft.com/office/word/2010/wordprocessingShape" mc:Ignorable="w14 w15 w16se wp14">
   <w:p>
     <w:pPr>
       <w:pStyle w:val="Rodap"/>
@@ -3862,7 +3674,7 @@
 </file>
 
 <file path=word/footer2.xml><?xml version="1.0" encoding="utf-8"?>
-<w:ftr xmlns:wpc="http://schemas.microsoft.com/office/word/2010/wordprocessingCanvas" xmlns:cx="http://schemas.microsoft.com/office/drawing/2014/chartex" xmlns:cx1="http://schemas.microsoft.com/office/drawing/2015/9/8/chartex" xmlns:cx2="http://schemas.microsoft.com/office/drawing/2015/10/21/chartex" xmlns:cx3="http://schemas.microsoft.com/office/drawing/2016/5/9/chartex" xmlns:cx4="http://schemas.microsoft.com/office/drawing/2016/5/10/chartex" xmlns:cx5="http://schemas.microsoft.com/office/drawing/2016/5/11/chartex" xmlns:mc="http://schemas.openxmlformats.org/markup-compatibility/2006" xmlns:o="urn:schemas-microsoft-com:office:office" xmlns:r="http://schemas.openxmlformats.org/officeDocument/2006/relationships" xmlns:m="http://schemas.openxmlformats.org/officeDocument/2006/math" xmlns:v="urn:schemas-microsoft-com:vml" xmlns:wp14="http://schemas.microsoft.com/office/word/2010/wordprocessingDrawing" xmlns:wp="http://schemas.openxmlformats.org/drawingml/2006/wordprocessingDrawing" xmlns:w10="urn:schemas-microsoft-com:office:word" xmlns:w="http://schemas.openxmlformats.org/wordprocessingml/2006/main" xmlns:w14="http://schemas.microsoft.com/office/word/2010/wordml" xmlns:w15="http://schemas.microsoft.com/office/word/2012/wordml" xmlns:w16se="http://schemas.microsoft.com/office/word/2015/wordml/symex" xmlns:wpg="http://schemas.microsoft.com/office/word/2010/wordprocessingGroup" xmlns:wpi="http://schemas.microsoft.com/office/word/2010/wordprocessingInk" xmlns:wne="http://schemas.microsoft.com/office/word/2006/wordml" xmlns:wps="http://schemas.microsoft.com/office/word/2010/wordprocessingShape" mc:Ignorable="w14 w15 w16se wp14">
+<w:ftr xmlns:wpc="http://schemas.microsoft.com/office/word/2010/wordprocessingCanvas" xmlns:cx="http://schemas.microsoft.com/office/drawing/2014/chartex" xmlns:cx1="http://schemas.microsoft.com/office/drawing/2015/9/8/chartex" xmlns:cx2="http://schemas.microsoft.com/office/drawing/2015/10/21/chartex" xmlns:cx3="http://schemas.microsoft.com/office/drawing/2016/5/9/chartex" xmlns:cx4="http://schemas.microsoft.com/office/drawing/2016/5/10/chartex" xmlns:cx5="http://schemas.microsoft.com/office/drawing/2016/5/11/chartex" xmlns:cx6="http://schemas.microsoft.com/office/drawing/2016/5/12/chartex" xmlns:cx7="http://schemas.microsoft.com/office/drawing/2016/5/13/chartex" xmlns:cx8="http://schemas.microsoft.com/office/drawing/2016/5/14/chartex" xmlns:mc="http://schemas.openxmlformats.org/markup-compatibility/2006" xmlns:o="urn:schemas-microsoft-com:office:office" xmlns:r="http://schemas.openxmlformats.org/officeDocument/2006/relationships" xmlns:m="http://schemas.openxmlformats.org/officeDocument/2006/math" xmlns:v="urn:schemas-microsoft-com:vml" xmlns:wp14="http://schemas.microsoft.com/office/word/2010/wordprocessingDrawing" xmlns:wp="http://schemas.openxmlformats.org/drawingml/2006/wordprocessingDrawing" xmlns:w10="urn:schemas-microsoft-com:office:word" xmlns:w="http://schemas.openxmlformats.org/wordprocessingml/2006/main" xmlns:w14="http://schemas.microsoft.com/office/word/2010/wordml" xmlns:w15="http://schemas.microsoft.com/office/word/2012/wordml" xmlns:w16se="http://schemas.microsoft.com/office/word/2015/wordml/symex" xmlns:wpg="http://schemas.microsoft.com/office/word/2010/wordprocessingGroup" xmlns:wpi="http://schemas.microsoft.com/office/word/2010/wordprocessingInk" xmlns:wne="http://schemas.microsoft.com/office/word/2006/wordml" xmlns:wps="http://schemas.microsoft.com/office/word/2010/wordprocessingShape" mc:Ignorable="w14 w15 w16se wp14">
   <w:p>
     <w:pPr>
       <w:pStyle w:val="Cabealho"/>
@@ -3950,7 +3762,7 @@
         <w:szCs w:val="18"/>
         <w:lang w:val="pt-BR"/>
       </w:rPr>
-      <w:t>2</w:t>
+      <w:t>5</w:t>
     </w:r>
     <w:r>
       <w:rPr>
@@ -3966,7 +3778,7 @@
 </file>
 
 <file path=word/footnotes.xml><?xml version="1.0" encoding="utf-8"?>
-<w:footnotes xmlns:wpc="http://schemas.microsoft.com/office/word/2010/wordprocessingCanvas" xmlns:cx="http://schemas.microsoft.com/office/drawing/2014/chartex" xmlns:cx1="http://schemas.microsoft.com/office/drawing/2015/9/8/chartex" xmlns:cx2="http://schemas.microsoft.com/office/drawing/2015/10/21/chartex" xmlns:cx3="http://schemas.microsoft.com/office/drawing/2016/5/9/chartex" xmlns:cx4="http://schemas.microsoft.com/office/drawing/2016/5/10/chartex" xmlns:cx5="http://schemas.microsoft.com/office/drawing/2016/5/11/chartex" xmlns:mc="http://schemas.openxmlformats.org/markup-compatibility/2006" xmlns:o="urn:schemas-microsoft-com:office:office" xmlns:r="http://schemas.openxmlformats.org/officeDocument/2006/relationships" xmlns:m="http://schemas.openxmlformats.org/officeDocument/2006/math" xmlns:v="urn:schemas-microsoft-com:vml" xmlns:wp14="http://schemas.microsoft.com/office/word/2010/wordprocessingDrawing" xmlns:wp="http://schemas.openxmlformats.org/drawingml/2006/wordprocessingDrawing" xmlns:w10="urn:schemas-microsoft-com:office:word" xmlns:w="http://schemas.openxmlformats.org/wordprocessingml/2006/main" xmlns:w14="http://schemas.microsoft.com/office/word/2010/wordml" xmlns:w15="http://schemas.microsoft.com/office/word/2012/wordml" xmlns:w16se="http://schemas.microsoft.com/office/word/2015/wordml/symex" xmlns:wpg="http://schemas.microsoft.com/office/word/2010/wordprocessingGroup" xmlns:wpi="http://schemas.microsoft.com/office/word/2010/wordprocessingInk" xmlns:wne="http://schemas.microsoft.com/office/word/2006/wordml" xmlns:wps="http://schemas.microsoft.com/office/word/2010/wordprocessingShape" mc:Ignorable="w14 w15 w16se wp14">
+<w:footnotes xmlns:wpc="http://schemas.microsoft.com/office/word/2010/wordprocessingCanvas" xmlns:cx="http://schemas.microsoft.com/office/drawing/2014/chartex" xmlns:cx1="http://schemas.microsoft.com/office/drawing/2015/9/8/chartex" xmlns:cx2="http://schemas.microsoft.com/office/drawing/2015/10/21/chartex" xmlns:cx3="http://schemas.microsoft.com/office/drawing/2016/5/9/chartex" xmlns:cx4="http://schemas.microsoft.com/office/drawing/2016/5/10/chartex" xmlns:cx5="http://schemas.microsoft.com/office/drawing/2016/5/11/chartex" xmlns:cx6="http://schemas.microsoft.com/office/drawing/2016/5/12/chartex" xmlns:cx7="http://schemas.microsoft.com/office/drawing/2016/5/13/chartex" xmlns:cx8="http://schemas.microsoft.com/office/drawing/2016/5/14/chartex" xmlns:mc="http://schemas.openxmlformats.org/markup-compatibility/2006" xmlns:o="urn:schemas-microsoft-com:office:office" xmlns:r="http://schemas.openxmlformats.org/officeDocument/2006/relationships" xmlns:m="http://schemas.openxmlformats.org/officeDocument/2006/math" xmlns:v="urn:schemas-microsoft-com:vml" xmlns:wp14="http://schemas.microsoft.com/office/word/2010/wordprocessingDrawing" xmlns:wp="http://schemas.openxmlformats.org/drawingml/2006/wordprocessingDrawing" xmlns:w10="urn:schemas-microsoft-com:office:word" xmlns:w="http://schemas.openxmlformats.org/wordprocessingml/2006/main" xmlns:w14="http://schemas.microsoft.com/office/word/2010/wordml" xmlns:w15="http://schemas.microsoft.com/office/word/2012/wordml" xmlns:w16se="http://schemas.microsoft.com/office/word/2015/wordml/symex" xmlns:wpg="http://schemas.microsoft.com/office/word/2010/wordprocessingGroup" xmlns:wpi="http://schemas.microsoft.com/office/word/2010/wordprocessingInk" xmlns:wne="http://schemas.microsoft.com/office/word/2006/wordml" xmlns:wps="http://schemas.microsoft.com/office/word/2010/wordprocessingShape" mc:Ignorable="w14 w15 w16se wp14">
   <w:footnote w:type="separator" w:id="-1">
     <w:p>
       <w:pPr>
@@ -3991,7 +3803,7 @@
 </file>
 
 <file path=word/header1.xml><?xml version="1.0" encoding="utf-8"?>
-<w:hdr xmlns:wpc="http://schemas.microsoft.com/office/word/2010/wordprocessingCanvas" xmlns:cx="http://schemas.microsoft.com/office/drawing/2014/chartex" xmlns:cx1="http://schemas.microsoft.com/office/drawing/2015/9/8/chartex" xmlns:cx2="http://schemas.microsoft.com/office/drawing/2015/10/21/chartex" xmlns:cx3="http://schemas.microsoft.com/office/drawing/2016/5/9/chartex" xmlns:cx4="http://schemas.microsoft.com/office/drawing/2016/5/10/chartex" xmlns:cx5="http://schemas.microsoft.com/office/drawing/2016/5/11/chartex" xmlns:mc="http://schemas.openxmlformats.org/markup-compatibility/2006" xmlns:o="urn:schemas-microsoft-com:office:office" xmlns:r="http://schemas.openxmlformats.org/officeDocument/2006/relationships" xmlns:m="http://schemas.openxmlformats.org/officeDocument/2006/math" xmlns:v="urn:schemas-microsoft-com:vml" xmlns:wp14="http://schemas.microsoft.com/office/word/2010/wordprocessingDrawing" xmlns:wp="http://schemas.openxmlformats.org/drawingml/2006/wordprocessingDrawing" xmlns:w10="urn:schemas-microsoft-com:office:word" xmlns:w="http://schemas.openxmlformats.org/wordprocessingml/2006/main" xmlns:w14="http://schemas.microsoft.com/office/word/2010/wordml" xmlns:w15="http://schemas.microsoft.com/office/word/2012/wordml" xmlns:w16se="http://schemas.microsoft.com/office/word/2015/wordml/symex" xmlns:wpg="http://schemas.microsoft.com/office/word/2010/wordprocessingGroup" xmlns:wpi="http://schemas.microsoft.com/office/word/2010/wordprocessingInk" xmlns:wne="http://schemas.microsoft.com/office/word/2006/wordml" xmlns:wps="http://schemas.microsoft.com/office/word/2010/wordprocessingShape" mc:Ignorable="w14 w15 w16se wp14">
+<w:hdr xmlns:wpc="http://schemas.microsoft.com/office/word/2010/wordprocessingCanvas" xmlns:cx="http://schemas.microsoft.com/office/drawing/2014/chartex" xmlns:cx1="http://schemas.microsoft.com/office/drawing/2015/9/8/chartex" xmlns:cx2="http://schemas.microsoft.com/office/drawing/2015/10/21/chartex" xmlns:cx3="http://schemas.microsoft.com/office/drawing/2016/5/9/chartex" xmlns:cx4="http://schemas.microsoft.com/office/drawing/2016/5/10/chartex" xmlns:cx5="http://schemas.microsoft.com/office/drawing/2016/5/11/chartex" xmlns:cx6="http://schemas.microsoft.com/office/drawing/2016/5/12/chartex" xmlns:cx7="http://schemas.microsoft.com/office/drawing/2016/5/13/chartex" xmlns:cx8="http://schemas.microsoft.com/office/drawing/2016/5/14/chartex" xmlns:mc="http://schemas.openxmlformats.org/markup-compatibility/2006" xmlns:o="urn:schemas-microsoft-com:office:office" xmlns:r="http://schemas.openxmlformats.org/officeDocument/2006/relationships" xmlns:m="http://schemas.openxmlformats.org/officeDocument/2006/math" xmlns:v="urn:schemas-microsoft-com:vml" xmlns:wp14="http://schemas.microsoft.com/office/word/2010/wordprocessingDrawing" xmlns:wp="http://schemas.openxmlformats.org/drawingml/2006/wordprocessingDrawing" xmlns:w10="urn:schemas-microsoft-com:office:word" xmlns:w="http://schemas.openxmlformats.org/wordprocessingml/2006/main" xmlns:w14="http://schemas.microsoft.com/office/word/2010/wordml" xmlns:w15="http://schemas.microsoft.com/office/word/2012/wordml" xmlns:w16se="http://schemas.microsoft.com/office/word/2015/wordml/symex" xmlns:wpg="http://schemas.microsoft.com/office/word/2010/wordprocessingGroup" xmlns:wpi="http://schemas.microsoft.com/office/word/2010/wordprocessingInk" xmlns:wne="http://schemas.microsoft.com/office/word/2006/wordml" xmlns:wps="http://schemas.microsoft.com/office/word/2010/wordprocessingShape" mc:Ignorable="w14 w15 w16se wp14">
   <w:p>
     <w:pPr>
       <w:pStyle w:val="Cabealho"/>
@@ -4074,7 +3886,7 @@
 </file>
 
 <file path=word/header2.xml><?xml version="1.0" encoding="utf-8"?>
-<w:hdr xmlns:wpc="http://schemas.microsoft.com/office/word/2010/wordprocessingCanvas" xmlns:cx="http://schemas.microsoft.com/office/drawing/2014/chartex" xmlns:cx1="http://schemas.microsoft.com/office/drawing/2015/9/8/chartex" xmlns:cx2="http://schemas.microsoft.com/office/drawing/2015/10/21/chartex" xmlns:cx3="http://schemas.microsoft.com/office/drawing/2016/5/9/chartex" xmlns:cx4="http://schemas.microsoft.com/office/drawing/2016/5/10/chartex" xmlns:cx5="http://schemas.microsoft.com/office/drawing/2016/5/11/chartex" xmlns:mc="http://schemas.openxmlformats.org/markup-compatibility/2006" xmlns:o="urn:schemas-microsoft-com:office:office" xmlns:r="http://schemas.openxmlformats.org/officeDocument/2006/relationships" xmlns:m="http://schemas.openxmlformats.org/officeDocument/2006/math" xmlns:v="urn:schemas-microsoft-com:vml" xmlns:wp14="http://schemas.microsoft.com/office/word/2010/wordprocessingDrawing" xmlns:wp="http://schemas.openxmlformats.org/drawingml/2006/wordprocessingDrawing" xmlns:w10="urn:schemas-microsoft-com:office:word" xmlns:w="http://schemas.openxmlformats.org/wordprocessingml/2006/main" xmlns:w14="http://schemas.microsoft.com/office/word/2010/wordml" xmlns:w15="http://schemas.microsoft.com/office/word/2012/wordml" xmlns:w16se="http://schemas.microsoft.com/office/word/2015/wordml/symex" xmlns:wpg="http://schemas.microsoft.com/office/word/2010/wordprocessingGroup" xmlns:wpi="http://schemas.microsoft.com/office/word/2010/wordprocessingInk" xmlns:wne="http://schemas.microsoft.com/office/word/2006/wordml" xmlns:wps="http://schemas.microsoft.com/office/word/2010/wordprocessingShape" mc:Ignorable="w14 w15 w16se wp14">
+<w:hdr xmlns:wpc="http://schemas.microsoft.com/office/word/2010/wordprocessingCanvas" xmlns:cx="http://schemas.microsoft.com/office/drawing/2014/chartex" xmlns:cx1="http://schemas.microsoft.com/office/drawing/2015/9/8/chartex" xmlns:cx2="http://schemas.microsoft.com/office/drawing/2015/10/21/chartex" xmlns:cx3="http://schemas.microsoft.com/office/drawing/2016/5/9/chartex" xmlns:cx4="http://schemas.microsoft.com/office/drawing/2016/5/10/chartex" xmlns:cx5="http://schemas.microsoft.com/office/drawing/2016/5/11/chartex" xmlns:cx6="http://schemas.microsoft.com/office/drawing/2016/5/12/chartex" xmlns:cx7="http://schemas.microsoft.com/office/drawing/2016/5/13/chartex" xmlns:cx8="http://schemas.microsoft.com/office/drawing/2016/5/14/chartex" xmlns:mc="http://schemas.openxmlformats.org/markup-compatibility/2006" xmlns:o="urn:schemas-microsoft-com:office:office" xmlns:r="http://schemas.openxmlformats.org/officeDocument/2006/relationships" xmlns:m="http://schemas.openxmlformats.org/officeDocument/2006/math" xmlns:v="urn:schemas-microsoft-com:vml" xmlns:wp14="http://schemas.microsoft.com/office/word/2010/wordprocessingDrawing" xmlns:wp="http://schemas.openxmlformats.org/drawingml/2006/wordprocessingDrawing" xmlns:w10="urn:schemas-microsoft-com:office:word" xmlns:w="http://schemas.openxmlformats.org/wordprocessingml/2006/main" xmlns:w14="http://schemas.microsoft.com/office/word/2010/wordml" xmlns:w15="http://schemas.microsoft.com/office/word/2012/wordml" xmlns:w16se="http://schemas.microsoft.com/office/word/2015/wordml/symex" xmlns:wpg="http://schemas.microsoft.com/office/word/2010/wordprocessingGroup" xmlns:wpi="http://schemas.microsoft.com/office/word/2010/wordprocessingInk" xmlns:wne="http://schemas.microsoft.com/office/word/2006/wordml" xmlns:wps="http://schemas.microsoft.com/office/word/2010/wordprocessingShape" mc:Ignorable="w14 w15 w16se wp14">
   <w:p>
     <w:pPr>
       <w:pStyle w:val="Rodap"/>
@@ -4107,7 +3919,7 @@
 </file>
 
 <file path=word/numbering.xml><?xml version="1.0" encoding="utf-8"?>
-<w:numbering xmlns:wpc="http://schemas.microsoft.com/office/word/2010/wordprocessingCanvas" xmlns:cx="http://schemas.microsoft.com/office/drawing/2014/chartex" xmlns:cx1="http://schemas.microsoft.com/office/drawing/2015/9/8/chartex" xmlns:cx2="http://schemas.microsoft.com/office/drawing/2015/10/21/chartex" xmlns:cx3="http://schemas.microsoft.com/office/drawing/2016/5/9/chartex" xmlns:cx4="http://schemas.microsoft.com/office/drawing/2016/5/10/chartex" xmlns:cx5="http://schemas.microsoft.com/office/drawing/2016/5/11/chartex" xmlns:mc="http://schemas.openxmlformats.org/markup-compatibility/2006" xmlns:o="urn:schemas-microsoft-com:office:office" xmlns:r="http://schemas.openxmlformats.org/officeDocument/2006/relationships" xmlns:m="http://schemas.openxmlformats.org/officeDocument/2006/math" xmlns:v="urn:schemas-microsoft-com:vml" xmlns:wp14="http://schemas.microsoft.com/office/word/2010/wordprocessingDrawing" xmlns:wp="http://schemas.openxmlformats.org/drawingml/2006/wordprocessingDrawing" xmlns:w10="urn:schemas-microsoft-com:office:word" xmlns:w="http://schemas.openxmlformats.org/wordprocessingml/2006/main" xmlns:w14="http://schemas.microsoft.com/office/word/2010/wordml" xmlns:w15="http://schemas.microsoft.com/office/word/2012/wordml" xmlns:w16se="http://schemas.microsoft.com/office/word/2015/wordml/symex" xmlns:wpg="http://schemas.microsoft.com/office/word/2010/wordprocessingGroup" xmlns:wpi="http://schemas.microsoft.com/office/word/2010/wordprocessingInk" xmlns:wne="http://schemas.microsoft.com/office/word/2006/wordml" xmlns:wps="http://schemas.microsoft.com/office/word/2010/wordprocessingShape" mc:Ignorable="w14 w15 w16se wp14">
+<w:numbering xmlns:wpc="http://schemas.microsoft.com/office/word/2010/wordprocessingCanvas" xmlns:cx="http://schemas.microsoft.com/office/drawing/2014/chartex" xmlns:cx1="http://schemas.microsoft.com/office/drawing/2015/9/8/chartex" xmlns:cx2="http://schemas.microsoft.com/office/drawing/2015/10/21/chartex" xmlns:cx3="http://schemas.microsoft.com/office/drawing/2016/5/9/chartex" xmlns:cx4="http://schemas.microsoft.com/office/drawing/2016/5/10/chartex" xmlns:cx5="http://schemas.microsoft.com/office/drawing/2016/5/11/chartex" xmlns:cx6="http://schemas.microsoft.com/office/drawing/2016/5/12/chartex" xmlns:cx7="http://schemas.microsoft.com/office/drawing/2016/5/13/chartex" xmlns:cx8="http://schemas.microsoft.com/office/drawing/2016/5/14/chartex" xmlns:mc="http://schemas.openxmlformats.org/markup-compatibility/2006" xmlns:o="urn:schemas-microsoft-com:office:office" xmlns:r="http://schemas.openxmlformats.org/officeDocument/2006/relationships" xmlns:m="http://schemas.openxmlformats.org/officeDocument/2006/math" xmlns:v="urn:schemas-microsoft-com:vml" xmlns:wp14="http://schemas.microsoft.com/office/word/2010/wordprocessingDrawing" xmlns:wp="http://schemas.openxmlformats.org/drawingml/2006/wordprocessingDrawing" xmlns:w10="urn:schemas-microsoft-com:office:word" xmlns:w="http://schemas.openxmlformats.org/wordprocessingml/2006/main" xmlns:w14="http://schemas.microsoft.com/office/word/2010/wordml" xmlns:w15="http://schemas.microsoft.com/office/word/2012/wordml" xmlns:w16se="http://schemas.microsoft.com/office/word/2015/wordml/symex" xmlns:wpg="http://schemas.microsoft.com/office/word/2010/wordprocessingGroup" xmlns:wpi="http://schemas.microsoft.com/office/word/2010/wordprocessingInk" xmlns:wne="http://schemas.microsoft.com/office/word/2006/wordml" xmlns:wps="http://schemas.microsoft.com/office/word/2010/wordprocessingShape" mc:Ignorable="w14 w15 w16se wp14">
   <w:abstractNum w:abstractNumId="0" w15:restartNumberingAfterBreak="0">
     <w:nsid w:val="FFFFFF1D"/>
     <w:multiLevelType w:val="multilevel"/>
@@ -6148,7 +5960,7 @@
     <w:lsdException w:name="Table Web 2" w:semiHidden="1" w:unhideWhenUsed="1"/>
     <w:lsdException w:name="Table Web 3" w:semiHidden="1" w:unhideWhenUsed="1"/>
     <w:lsdException w:name="Balloon Text" w:semiHidden="1" w:unhideWhenUsed="1"/>
-    <w:lsdException w:name="Table Grid" w:semiHidden="1" w:uiPriority="59" w:unhideWhenUsed="1"/>
+    <w:lsdException w:name="Table Grid" w:uiPriority="59"/>
     <w:lsdException w:name="Table Theme" w:semiHidden="1" w:unhideWhenUsed="1"/>
     <w:lsdException w:name="Placeholder Text" w:uiPriority="67"/>
     <w:lsdException w:name="No Spacing" w:uiPriority="68"/>
@@ -7585,7 +7397,7 @@
 </file>
 
 <file path=customXml/itemProps1.xml><?xml version="1.0" encoding="utf-8"?>
-<ds:datastoreItem xmlns:ds="http://schemas.openxmlformats.org/officeDocument/2006/customXml" ds:itemID="{D8E77905-9249-44A9-AAD9-3425FB06E898}">
+<ds:datastoreItem xmlns:ds="http://schemas.openxmlformats.org/officeDocument/2006/customXml" ds:itemID="{3D8C00FC-2584-4F6B-B137-2E3E210CE5F9}">
   <ds:schemaRefs>
     <ds:schemaRef ds:uri="http://schemas.openxmlformats.org/officeDocument/2006/bibliography"/>
   </ds:schemaRefs>

</xml_diff>